<commit_message>
penyempurnaan flag dokumen & proyek
</commit_message>
<xml_diff>
--- a/la1/public/tbs_template/lapProgress.docx
+++ b/la1/public/tbs_template/lapProgress.docx
@@ -499,6 +499,9 @@
             </w:tcBorders>
           </w:tcPr>
           <w:p>
+            <w:pPr>
+              <w:ind w:left="-115"/>
+            </w:pPr>
             <w:r>
               <w:t>:</w:t>
             </w:r>
@@ -514,6 +517,9 @@
             </w:tcBorders>
           </w:tcPr>
           <w:p>
+            <w:pPr>
+              <w:ind w:left="-102"/>
+            </w:pPr>
             <w:r>
               <w:t>[v.probisName]</w:t>
             </w:r>
@@ -594,6 +600,9 @@
             </w:tcBorders>
           </w:tcPr>
           <w:p>
+            <w:pPr>
+              <w:ind w:left="-115"/>
+            </w:pPr>
             <w:r>
               <w:t>:</w:t>
             </w:r>
@@ -610,6 +619,9 @@
             </w:tcBorders>
           </w:tcPr>
           <w:p>
+            <w:pPr>
+              <w:ind w:left="-102"/>
+            </w:pPr>
             <w:r>
               <w:t>[v.probisNIP]</w:t>
             </w:r>
@@ -688,6 +700,9 @@
             </w:tcBorders>
           </w:tcPr>
           <w:p>
+            <w:pPr>
+              <w:ind w:left="-115"/>
+            </w:pPr>
             <w:r>
               <w:t>:</w:t>
             </w:r>
@@ -703,8 +718,16 @@
             </w:tcBorders>
           </w:tcPr>
           <w:p>
-            <w:r>
-              <w:t>[v.prostafName]</w:t>
+            <w:pPr>
+              <w:ind w:left="-102"/>
+            </w:pPr>
+            <w:r>
+              <w:t>[v.prostafName</w:t>
+            </w:r>
+            <w:bookmarkStart w:id="0" w:name="_GoBack"/>
+            <w:bookmarkEnd w:id="0"/>
+            <w:r>
+              <w:t>]</w:t>
             </w:r>
           </w:p>
         </w:tc>
@@ -795,6 +818,9 @@
             </w:tcBorders>
           </w:tcPr>
           <w:p>
+            <w:pPr>
+              <w:ind w:left="-102"/>
+            </w:pPr>
             <w:r>
               <w:t>[v.prostafNIP]</w:t>
             </w:r>
@@ -1719,8 +1745,6 @@
             <w:r>
               <w:t>Dok 0</w:t>
             </w:r>
-            <w:bookmarkStart w:id="0" w:name="_GoBack"/>
-            <w:bookmarkEnd w:id="0"/>
           </w:p>
         </w:tc>
         <w:tc>

</xml_diff>